<commit_message>
Make changes in documentation
</commit_message>
<xml_diff>
--- a/documentation/team-x-documentation.docx
+++ b/documentation/team-x-documentation.docx
@@ -244,26 +244,19 @@
           <w:pPr>
             <w:pStyle w:val="11"/>
             <w:tabs>
-              <w:tab w:val="right" w:leader="dot" w:pos="9015"/>
+              <w:tab w:val="right" w:leader="dot" w:pos="9016"/>
             </w:tabs>
             <w:rPr>
-              <w:rStyle w:val="ad"/>
-              <w:rFonts w:ascii="Franklin Gothic Medium" w:eastAsia="Franklin Gothic Medium" w:hAnsi="Franklin Gothic Medium" w:cs="Franklin Gothic Medium"/>
-              <w:b/>
+              <w:rFonts w:ascii="Franklin Gothic Medium" w:eastAsiaTheme="minorEastAsia" w:hAnsi="Franklin Gothic Medium"/>
+              <w:noProof/>
               <w:color w:val="FFFFFF" w:themeColor="background1"/>
               <w:sz w:val="28"/>
-              <w:szCs w:val="28"/>
-              <w14:shadow w14:blurRad="50800" w14:dist="38100" w14:dir="2700000" w14:sx="100000" w14:sy="100000" w14:kx="0" w14:ky="0" w14:algn="tl">
-                <w14:srgbClr w14:val="000000">
-                  <w14:alpha w14:val="60000"/>
-                </w14:srgbClr>
-              </w14:shadow>
+              <w:lang w:val="ru-RU" w:eastAsia="ru-RU"/>
             </w:rPr>
           </w:pPr>
           <w:r>
             <w:rPr>
               <w:rFonts w:ascii="Franklin Gothic Medium" w:hAnsi="Franklin Gothic Medium"/>
-              <w:b/>
               <w:color w:val="FFFFFF" w:themeColor="background1"/>
               <w:sz w:val="28"/>
             </w:rPr>
@@ -272,7 +265,6 @@
           <w:r>
             <w:rPr>
               <w:rFonts w:ascii="Franklin Gothic Medium" w:hAnsi="Franklin Gothic Medium"/>
-              <w:b/>
               <w:color w:val="FFFFFF" w:themeColor="background1"/>
               <w:sz w:val="28"/>
             </w:rPr>
@@ -281,27 +273,32 @@
           <w:r>
             <w:rPr>
               <w:rFonts w:ascii="Franklin Gothic Medium" w:hAnsi="Franklin Gothic Medium"/>
-              <w:b/>
               <w:color w:val="FFFFFF" w:themeColor="background1"/>
               <w:sz w:val="28"/>
             </w:rPr>
             <w:fldChar w:fldCharType="separate"/>
           </w:r>
-          <w:hyperlink w:anchor="_Toc1181525610">
+          <w:hyperlink w:anchor="_Toc183283737" w:history="1">
             <w:r>
               <w:rPr>
                 <w:rStyle w:val="ad"/>
                 <w:rFonts w:ascii="Franklin Gothic Medium" w:hAnsi="Franklin Gothic Medium"/>
-                <w:b/>
+                <w:noProof/>
                 <w:color w:val="FFFFFF" w:themeColor="background1"/>
                 <w:sz w:val="28"/>
+                <w14:shadow w14:blurRad="50800" w14:dist="38100" w14:dir="2700000" w14:sx="100000" w14:sy="100000" w14:kx="0" w14:ky="0" w14:algn="tl">
+                  <w14:srgbClr w14:val="000000">
+                    <w14:alpha w14:val="60000"/>
+                  </w14:srgbClr>
+                </w14:shadow>
               </w:rPr>
               <w:t>Project idea</w:t>
             </w:r>
             <w:r>
               <w:rPr>
                 <w:rFonts w:ascii="Franklin Gothic Medium" w:hAnsi="Franklin Gothic Medium"/>
-                <w:b/>
+                <w:noProof/>
+                <w:webHidden/>
                 <w:color w:val="FFFFFF" w:themeColor="background1"/>
                 <w:sz w:val="28"/>
               </w:rPr>
@@ -310,7 +307,8 @@
             <w:r>
               <w:rPr>
                 <w:rFonts w:ascii="Franklin Gothic Medium" w:hAnsi="Franklin Gothic Medium"/>
-                <w:b/>
+                <w:noProof/>
+                <w:webHidden/>
                 <w:color w:val="FFFFFF" w:themeColor="background1"/>
                 <w:sz w:val="28"/>
               </w:rPr>
@@ -319,16 +317,18 @@
             <w:r>
               <w:rPr>
                 <w:rFonts w:ascii="Franklin Gothic Medium" w:hAnsi="Franklin Gothic Medium"/>
-                <w:b/>
+                <w:noProof/>
+                <w:webHidden/>
                 <w:color w:val="FFFFFF" w:themeColor="background1"/>
                 <w:sz w:val="28"/>
               </w:rPr>
-              <w:instrText>PAGEREF _Toc1181525610 \h</w:instrText>
-            </w:r>
-            <w:r>
-              <w:rPr>
-                <w:rFonts w:ascii="Franklin Gothic Medium" w:hAnsi="Franklin Gothic Medium"/>
-                <w:b/>
+              <w:instrText xml:space="preserve"> PAGEREF _Toc183283737 \h </w:instrText>
+            </w:r>
+            <w:r>
+              <w:rPr>
+                <w:rFonts w:ascii="Franklin Gothic Medium" w:hAnsi="Franklin Gothic Medium"/>
+                <w:noProof/>
+                <w:webHidden/>
                 <w:color w:val="FFFFFF" w:themeColor="background1"/>
                 <w:sz w:val="28"/>
               </w:rPr>
@@ -336,7 +336,8 @@
             <w:r>
               <w:rPr>
                 <w:rFonts w:ascii="Franklin Gothic Medium" w:hAnsi="Franklin Gothic Medium"/>
-                <w:b/>
+                <w:noProof/>
+                <w:webHidden/>
                 <w:color w:val="FFFFFF" w:themeColor="background1"/>
                 <w:sz w:val="28"/>
               </w:rPr>
@@ -344,18 +345,456 @@
             </w:r>
             <w:r>
               <w:rPr>
+                <w:rFonts w:ascii="Franklin Gothic Medium" w:hAnsi="Franklin Gothic Medium"/>
+                <w:noProof/>
+                <w:webHidden/>
+                <w:color w:val="FFFFFF" w:themeColor="background1"/>
+                <w:sz w:val="28"/>
+              </w:rPr>
+              <w:t>3</w:t>
+            </w:r>
+            <w:r>
+              <w:rPr>
+                <w:rFonts w:ascii="Franklin Gothic Medium" w:hAnsi="Franklin Gothic Medium"/>
+                <w:noProof/>
+                <w:webHidden/>
+                <w:color w:val="FFFFFF" w:themeColor="background1"/>
+                <w:sz w:val="28"/>
+              </w:rPr>
+              <w:fldChar w:fldCharType="end"/>
+            </w:r>
+          </w:hyperlink>
+        </w:p>
+        <w:p>
+          <w:pPr>
+            <w:pStyle w:val="11"/>
+            <w:tabs>
+              <w:tab w:val="right" w:leader="dot" w:pos="9016"/>
+            </w:tabs>
+            <w:rPr>
+              <w:rFonts w:ascii="Franklin Gothic Medium" w:eastAsiaTheme="minorEastAsia" w:hAnsi="Franklin Gothic Medium"/>
+              <w:noProof/>
+              <w:color w:val="FFFFFF" w:themeColor="background1"/>
+              <w:sz w:val="28"/>
+              <w:lang w:val="ru-RU" w:eastAsia="ru-RU"/>
+            </w:rPr>
+          </w:pPr>
+          <w:hyperlink w:anchor="_Toc183283738" w:history="1">
+            <w:r>
+              <w:rPr>
                 <w:rStyle w:val="ad"/>
                 <w:rFonts w:ascii="Franklin Gothic Medium" w:hAnsi="Franklin Gothic Medium"/>
-                <w:b/>
+                <w:noProof/>
                 <w:color w:val="FFFFFF" w:themeColor="background1"/>
                 <w:sz w:val="28"/>
-              </w:rPr>
-              <w:t>2</w:t>
-            </w:r>
-            <w:r>
-              <w:rPr>
-                <w:rFonts w:ascii="Franklin Gothic Medium" w:hAnsi="Franklin Gothic Medium"/>
-                <w:b/>
+                <w14:shadow w14:blurRad="50800" w14:dist="38100" w14:dir="2700000" w14:sx="100000" w14:sy="100000" w14:kx="0" w14:ky="0" w14:algn="tl">
+                  <w14:srgbClr w14:val="000000">
+                    <w14:alpha w14:val="60000"/>
+                  </w14:srgbClr>
+                </w14:shadow>
+              </w:rPr>
+              <w:t>Team information</w:t>
+            </w:r>
+            <w:r>
+              <w:rPr>
+                <w:rFonts w:ascii="Franklin Gothic Medium" w:hAnsi="Franklin Gothic Medium"/>
+                <w:noProof/>
+                <w:webHidden/>
+                <w:color w:val="FFFFFF" w:themeColor="background1"/>
+                <w:sz w:val="28"/>
+              </w:rPr>
+              <w:tab/>
+            </w:r>
+            <w:r>
+              <w:rPr>
+                <w:rFonts w:ascii="Franklin Gothic Medium" w:hAnsi="Franklin Gothic Medium"/>
+                <w:noProof/>
+                <w:webHidden/>
+                <w:color w:val="FFFFFF" w:themeColor="background1"/>
+                <w:sz w:val="28"/>
+              </w:rPr>
+              <w:fldChar w:fldCharType="begin"/>
+            </w:r>
+            <w:r>
+              <w:rPr>
+                <w:rFonts w:ascii="Franklin Gothic Medium" w:hAnsi="Franklin Gothic Medium"/>
+                <w:noProof/>
+                <w:webHidden/>
+                <w:color w:val="FFFFFF" w:themeColor="background1"/>
+                <w:sz w:val="28"/>
+              </w:rPr>
+              <w:instrText xml:space="preserve"> PAGEREF _Toc183283738 \h </w:instrText>
+            </w:r>
+            <w:r>
+              <w:rPr>
+                <w:rFonts w:ascii="Franklin Gothic Medium" w:hAnsi="Franklin Gothic Medium"/>
+                <w:noProof/>
+                <w:webHidden/>
+                <w:color w:val="FFFFFF" w:themeColor="background1"/>
+                <w:sz w:val="28"/>
+              </w:rPr>
+            </w:r>
+            <w:r>
+              <w:rPr>
+                <w:rFonts w:ascii="Franklin Gothic Medium" w:hAnsi="Franklin Gothic Medium"/>
+                <w:noProof/>
+                <w:webHidden/>
+                <w:color w:val="FFFFFF" w:themeColor="background1"/>
+                <w:sz w:val="28"/>
+              </w:rPr>
+              <w:fldChar w:fldCharType="separate"/>
+            </w:r>
+            <w:r>
+              <w:rPr>
+                <w:rFonts w:ascii="Franklin Gothic Medium" w:hAnsi="Franklin Gothic Medium"/>
+                <w:noProof/>
+                <w:webHidden/>
+                <w:color w:val="FFFFFF" w:themeColor="background1"/>
+                <w:sz w:val="28"/>
+              </w:rPr>
+              <w:t>3</w:t>
+            </w:r>
+            <w:r>
+              <w:rPr>
+                <w:rFonts w:ascii="Franklin Gothic Medium" w:hAnsi="Franklin Gothic Medium"/>
+                <w:noProof/>
+                <w:webHidden/>
+                <w:color w:val="FFFFFF" w:themeColor="background1"/>
+                <w:sz w:val="28"/>
+              </w:rPr>
+              <w:fldChar w:fldCharType="end"/>
+            </w:r>
+          </w:hyperlink>
+        </w:p>
+        <w:p>
+          <w:pPr>
+            <w:pStyle w:val="11"/>
+            <w:tabs>
+              <w:tab w:val="right" w:leader="dot" w:pos="9016"/>
+            </w:tabs>
+            <w:rPr>
+              <w:rFonts w:ascii="Franklin Gothic Medium" w:eastAsiaTheme="minorEastAsia" w:hAnsi="Franklin Gothic Medium"/>
+              <w:noProof/>
+              <w:color w:val="FFFFFF" w:themeColor="background1"/>
+              <w:sz w:val="28"/>
+              <w:lang w:val="ru-RU" w:eastAsia="ru-RU"/>
+            </w:rPr>
+          </w:pPr>
+          <w:hyperlink w:anchor="_Toc183283739" w:history="1">
+            <w:r>
+              <w:rPr>
+                <w:rStyle w:val="ad"/>
+                <w:rFonts w:ascii="Franklin Gothic Medium" w:hAnsi="Franklin Gothic Medium"/>
+                <w:noProof/>
+                <w:color w:val="FFFFFF" w:themeColor="background1"/>
+                <w:sz w:val="28"/>
+                <w14:shadow w14:blurRad="50800" w14:dist="38100" w14:dir="2700000" w14:sx="100000" w14:sy="100000" w14:kx="0" w14:ky="0" w14:algn="tl">
+                  <w14:srgbClr w14:val="000000">
+                    <w14:alpha w14:val="60000"/>
+                  </w14:srgbClr>
+                </w14:shadow>
+              </w:rPr>
+              <w:t>Project information</w:t>
+            </w:r>
+            <w:r>
+              <w:rPr>
+                <w:rFonts w:ascii="Franklin Gothic Medium" w:hAnsi="Franklin Gothic Medium"/>
+                <w:noProof/>
+                <w:webHidden/>
+                <w:color w:val="FFFFFF" w:themeColor="background1"/>
+                <w:sz w:val="28"/>
+              </w:rPr>
+              <w:tab/>
+            </w:r>
+            <w:r>
+              <w:rPr>
+                <w:rFonts w:ascii="Franklin Gothic Medium" w:hAnsi="Franklin Gothic Medium"/>
+                <w:noProof/>
+                <w:webHidden/>
+                <w:color w:val="FFFFFF" w:themeColor="background1"/>
+                <w:sz w:val="28"/>
+              </w:rPr>
+              <w:fldChar w:fldCharType="begin"/>
+            </w:r>
+            <w:r>
+              <w:rPr>
+                <w:rFonts w:ascii="Franklin Gothic Medium" w:hAnsi="Franklin Gothic Medium"/>
+                <w:noProof/>
+                <w:webHidden/>
+                <w:color w:val="FFFFFF" w:themeColor="background1"/>
+                <w:sz w:val="28"/>
+              </w:rPr>
+              <w:instrText xml:space="preserve"> PAGEREF _Toc183283739 \h </w:instrText>
+            </w:r>
+            <w:r>
+              <w:rPr>
+                <w:rFonts w:ascii="Franklin Gothic Medium" w:hAnsi="Franklin Gothic Medium"/>
+                <w:noProof/>
+                <w:webHidden/>
+                <w:color w:val="FFFFFF" w:themeColor="background1"/>
+                <w:sz w:val="28"/>
+              </w:rPr>
+            </w:r>
+            <w:r>
+              <w:rPr>
+                <w:rFonts w:ascii="Franklin Gothic Medium" w:hAnsi="Franklin Gothic Medium"/>
+                <w:noProof/>
+                <w:webHidden/>
+                <w:color w:val="FFFFFF" w:themeColor="background1"/>
+                <w:sz w:val="28"/>
+              </w:rPr>
+              <w:fldChar w:fldCharType="separate"/>
+            </w:r>
+            <w:r>
+              <w:rPr>
+                <w:rFonts w:ascii="Franklin Gothic Medium" w:hAnsi="Franklin Gothic Medium"/>
+                <w:noProof/>
+                <w:webHidden/>
+                <w:color w:val="FFFFFF" w:themeColor="background1"/>
+                <w:sz w:val="28"/>
+              </w:rPr>
+              <w:t>4</w:t>
+            </w:r>
+            <w:r>
+              <w:rPr>
+                <w:rFonts w:ascii="Franklin Gothic Medium" w:hAnsi="Franklin Gothic Medium"/>
+                <w:noProof/>
+                <w:webHidden/>
+                <w:color w:val="FFFFFF" w:themeColor="background1"/>
+                <w:sz w:val="28"/>
+              </w:rPr>
+              <w:fldChar w:fldCharType="end"/>
+            </w:r>
+          </w:hyperlink>
+        </w:p>
+        <w:p>
+          <w:pPr>
+            <w:pStyle w:val="11"/>
+            <w:tabs>
+              <w:tab w:val="right" w:leader="dot" w:pos="9016"/>
+            </w:tabs>
+            <w:rPr>
+              <w:rFonts w:ascii="Franklin Gothic Medium" w:eastAsiaTheme="minorEastAsia" w:hAnsi="Franklin Gothic Medium"/>
+              <w:noProof/>
+              <w:color w:val="FFFFFF" w:themeColor="background1"/>
+              <w:sz w:val="28"/>
+              <w:lang w:val="ru-RU" w:eastAsia="ru-RU"/>
+            </w:rPr>
+          </w:pPr>
+          <w:hyperlink w:anchor="_Toc183283740" w:history="1">
+            <w:r>
+              <w:rPr>
+                <w:rStyle w:val="ad"/>
+                <w:rFonts w:ascii="Franklin Gothic Medium" w:hAnsi="Franklin Gothic Medium"/>
+                <w:bCs/>
+                <w:noProof/>
+                <w:color w:val="FFFFFF" w:themeColor="background1"/>
+                <w:sz w:val="28"/>
+                <w14:shadow w14:blurRad="50800" w14:dist="38100" w14:dir="2700000" w14:sx="100000" w14:sy="100000" w14:kx="0" w14:ky="0" w14:algn="tl">
+                  <w14:srgbClr w14:val="000000">
+                    <w14:alpha w14:val="60000"/>
+                  </w14:srgbClr>
+                </w14:shadow>
+              </w:rPr>
+              <w:t>Technologies</w:t>
+            </w:r>
+            <w:r>
+              <w:rPr>
+                <w:rStyle w:val="ad"/>
+                <w:rFonts w:ascii="Franklin Gothic Medium" w:hAnsi="Franklin Gothic Medium"/>
+                <w:bCs/>
+                <w:noProof/>
+                <w:color w:val="FFFFFF" w:themeColor="background1"/>
+                <w:sz w:val="28"/>
+                <w14:shadow w14:blurRad="50800" w14:dist="38100" w14:dir="2700000" w14:sx="100000" w14:sy="100000" w14:kx="0" w14:ky="0" w14:algn="tl">
+                  <w14:srgbClr w14:val="000000">
+                    <w14:alpha w14:val="60000"/>
+                  </w14:srgbClr>
+                </w14:shadow>
+              </w:rPr>
+              <w:t xml:space="preserve"> </w:t>
+            </w:r>
+            <w:r>
+              <w:rPr>
+                <w:rStyle w:val="ad"/>
+                <w:rFonts w:ascii="Franklin Gothic Medium" w:hAnsi="Franklin Gothic Medium"/>
+                <w:bCs/>
+                <w:noProof/>
+                <w:color w:val="FFFFFF" w:themeColor="background1"/>
+                <w:sz w:val="28"/>
+                <w14:shadow w14:blurRad="50800" w14:dist="38100" w14:dir="2700000" w14:sx="100000" w14:sy="100000" w14:kx="0" w14:ky="0" w14:algn="tl">
+                  <w14:srgbClr w14:val="000000">
+                    <w14:alpha w14:val="60000"/>
+                  </w14:srgbClr>
+                </w14:shadow>
+              </w:rPr>
+              <w:t>used</w:t>
+            </w:r>
+            <w:r>
+              <w:rPr>
+                <w:rFonts w:ascii="Franklin Gothic Medium" w:hAnsi="Franklin Gothic Medium"/>
+                <w:noProof/>
+                <w:webHidden/>
+                <w:color w:val="FFFFFF" w:themeColor="background1"/>
+                <w:sz w:val="28"/>
+              </w:rPr>
+              <w:tab/>
+            </w:r>
+            <w:r>
+              <w:rPr>
+                <w:rFonts w:ascii="Franklin Gothic Medium" w:hAnsi="Franklin Gothic Medium"/>
+                <w:noProof/>
+                <w:webHidden/>
+                <w:color w:val="FFFFFF" w:themeColor="background1"/>
+                <w:sz w:val="28"/>
+              </w:rPr>
+              <w:fldChar w:fldCharType="begin"/>
+            </w:r>
+            <w:r>
+              <w:rPr>
+                <w:rFonts w:ascii="Franklin Gothic Medium" w:hAnsi="Franklin Gothic Medium"/>
+                <w:noProof/>
+                <w:webHidden/>
+                <w:color w:val="FFFFFF" w:themeColor="background1"/>
+                <w:sz w:val="28"/>
+              </w:rPr>
+              <w:instrText xml:space="preserve"> PAGEREF _Toc183283740 \h </w:instrText>
+            </w:r>
+            <w:r>
+              <w:rPr>
+                <w:rFonts w:ascii="Franklin Gothic Medium" w:hAnsi="Franklin Gothic Medium"/>
+                <w:noProof/>
+                <w:webHidden/>
+                <w:color w:val="FFFFFF" w:themeColor="background1"/>
+                <w:sz w:val="28"/>
+              </w:rPr>
+            </w:r>
+            <w:r>
+              <w:rPr>
+                <w:rFonts w:ascii="Franklin Gothic Medium" w:hAnsi="Franklin Gothic Medium"/>
+                <w:noProof/>
+                <w:webHidden/>
+                <w:color w:val="FFFFFF" w:themeColor="background1"/>
+                <w:sz w:val="28"/>
+              </w:rPr>
+              <w:fldChar w:fldCharType="separate"/>
+            </w:r>
+            <w:r>
+              <w:rPr>
+                <w:rFonts w:ascii="Franklin Gothic Medium" w:hAnsi="Franklin Gothic Medium"/>
+                <w:noProof/>
+                <w:webHidden/>
+                <w:color w:val="FFFFFF" w:themeColor="background1"/>
+                <w:sz w:val="28"/>
+              </w:rPr>
+              <w:t>5</w:t>
+            </w:r>
+            <w:r>
+              <w:rPr>
+                <w:rFonts w:ascii="Franklin Gothic Medium" w:hAnsi="Franklin Gothic Medium"/>
+                <w:noProof/>
+                <w:webHidden/>
+                <w:color w:val="FFFFFF" w:themeColor="background1"/>
+                <w:sz w:val="28"/>
+              </w:rPr>
+              <w:fldChar w:fldCharType="end"/>
+            </w:r>
+          </w:hyperlink>
+        </w:p>
+        <w:p>
+          <w:pPr>
+            <w:pStyle w:val="11"/>
+            <w:tabs>
+              <w:tab w:val="right" w:leader="dot" w:pos="9016"/>
+            </w:tabs>
+            <w:rPr>
+              <w:rFonts w:ascii="Franklin Gothic Medium" w:eastAsiaTheme="minorEastAsia" w:hAnsi="Franklin Gothic Medium"/>
+              <w:noProof/>
+              <w:color w:val="FFFFFF" w:themeColor="background1"/>
+              <w:sz w:val="28"/>
+              <w:lang w:val="ru-RU" w:eastAsia="ru-RU"/>
+            </w:rPr>
+          </w:pPr>
+          <w:hyperlink w:anchor="_Toc183283741" w:history="1">
+            <w:r>
+              <w:rPr>
+                <w:rStyle w:val="ad"/>
+                <w:rFonts w:ascii="Franklin Gothic Medium" w:hAnsi="Franklin Gothic Medium"/>
+                <w:noProof/>
+                <w:color w:val="FFFFFF" w:themeColor="background1"/>
+                <w:sz w:val="28"/>
+                <w14:shadow w14:blurRad="50800" w14:dist="38100" w14:dir="2700000" w14:sx="100000" w14:sy="100000" w14:kx="0" w14:ky="0" w14:algn="tl">
+                  <w14:srgbClr w14:val="000000">
+                    <w14:alpha w14:val="60000"/>
+                  </w14:srgbClr>
+                </w14:shadow>
+              </w:rPr>
+              <w:t>Work plan</w:t>
+            </w:r>
+            <w:r>
+              <w:rPr>
+                <w:rFonts w:ascii="Franklin Gothic Medium" w:hAnsi="Franklin Gothic Medium"/>
+                <w:noProof/>
+                <w:webHidden/>
+                <w:color w:val="FFFFFF" w:themeColor="background1"/>
+                <w:sz w:val="28"/>
+              </w:rPr>
+              <w:tab/>
+            </w:r>
+            <w:r>
+              <w:rPr>
+                <w:rFonts w:ascii="Franklin Gothic Medium" w:hAnsi="Franklin Gothic Medium"/>
+                <w:noProof/>
+                <w:webHidden/>
+                <w:color w:val="FFFFFF" w:themeColor="background1"/>
+                <w:sz w:val="28"/>
+              </w:rPr>
+              <w:fldChar w:fldCharType="begin"/>
+            </w:r>
+            <w:r>
+              <w:rPr>
+                <w:rFonts w:ascii="Franklin Gothic Medium" w:hAnsi="Franklin Gothic Medium"/>
+                <w:noProof/>
+                <w:webHidden/>
+                <w:color w:val="FFFFFF" w:themeColor="background1"/>
+                <w:sz w:val="28"/>
+              </w:rPr>
+              <w:instrText xml:space="preserve"> PAGEREF _Toc183283741 \h </w:instrText>
+            </w:r>
+            <w:r>
+              <w:rPr>
+                <w:rFonts w:ascii="Franklin Gothic Medium" w:hAnsi="Franklin Gothic Medium"/>
+                <w:noProof/>
+                <w:webHidden/>
+                <w:color w:val="FFFFFF" w:themeColor="background1"/>
+                <w:sz w:val="28"/>
+              </w:rPr>
+            </w:r>
+            <w:r>
+              <w:rPr>
+                <w:rFonts w:ascii="Franklin Gothic Medium" w:hAnsi="Franklin Gothic Medium"/>
+                <w:noProof/>
+                <w:webHidden/>
+                <w:color w:val="FFFFFF" w:themeColor="background1"/>
+                <w:sz w:val="28"/>
+              </w:rPr>
+              <w:fldChar w:fldCharType="separate"/>
+            </w:r>
+            <w:r>
+              <w:rPr>
+                <w:rFonts w:ascii="Franklin Gothic Medium" w:hAnsi="Franklin Gothic Medium"/>
+                <w:noProof/>
+                <w:webHidden/>
+                <w:color w:val="FFFFFF" w:themeColor="background1"/>
+                <w:sz w:val="28"/>
+              </w:rPr>
+              <w:t>5</w:t>
+            </w:r>
+            <w:r>
+              <w:rPr>
+                <w:rFonts w:ascii="Franklin Gothic Medium" w:hAnsi="Franklin Gothic Medium"/>
+                <w:noProof/>
+                <w:webHidden/>
                 <w:color w:val="FFFFFF" w:themeColor="background1"/>
                 <w:sz w:val="28"/>
               </w:rPr>
@@ -383,373 +822,9 @@
               </w14:shadow>
             </w:rPr>
           </w:pPr>
-          <w:hyperlink w:anchor="_Toc1751794830">
-            <w:r>
-              <w:rPr>
-                <w:rStyle w:val="ad"/>
-                <w:rFonts w:ascii="Franklin Gothic Medium" w:hAnsi="Franklin Gothic Medium"/>
-                <w:b/>
-                <w:color w:val="FFFFFF" w:themeColor="background1"/>
-                <w:sz w:val="28"/>
-              </w:rPr>
-              <w:t>Team information</w:t>
-            </w:r>
-            <w:r>
-              <w:rPr>
-                <w:rFonts w:ascii="Franklin Gothic Medium" w:hAnsi="Franklin Gothic Medium"/>
-                <w:b/>
-                <w:color w:val="FFFFFF" w:themeColor="background1"/>
-                <w:sz w:val="28"/>
-              </w:rPr>
-              <w:tab/>
-            </w:r>
-            <w:r>
-              <w:rPr>
-                <w:rFonts w:ascii="Franklin Gothic Medium" w:hAnsi="Franklin Gothic Medium"/>
-                <w:b/>
-                <w:color w:val="FFFFFF" w:themeColor="background1"/>
-                <w:sz w:val="28"/>
-              </w:rPr>
-              <w:fldChar w:fldCharType="begin"/>
-            </w:r>
-            <w:r>
-              <w:rPr>
-                <w:rFonts w:ascii="Franklin Gothic Medium" w:hAnsi="Franklin Gothic Medium"/>
-                <w:b/>
-                <w:color w:val="FFFFFF" w:themeColor="background1"/>
-                <w:sz w:val="28"/>
-              </w:rPr>
-              <w:instrText>PAGEREF _Toc1751794830 \h</w:instrText>
-            </w:r>
-            <w:r>
-              <w:rPr>
-                <w:rFonts w:ascii="Franklin Gothic Medium" w:hAnsi="Franklin Gothic Medium"/>
-                <w:b/>
-                <w:color w:val="FFFFFF" w:themeColor="background1"/>
-                <w:sz w:val="28"/>
-              </w:rPr>
-            </w:r>
-            <w:r>
-              <w:rPr>
-                <w:rFonts w:ascii="Franklin Gothic Medium" w:hAnsi="Franklin Gothic Medium"/>
-                <w:b/>
-                <w:color w:val="FFFFFF" w:themeColor="background1"/>
-                <w:sz w:val="28"/>
-              </w:rPr>
-              <w:fldChar w:fldCharType="separate"/>
-            </w:r>
-            <w:r>
-              <w:rPr>
-                <w:rStyle w:val="ad"/>
-                <w:rFonts w:ascii="Franklin Gothic Medium" w:hAnsi="Franklin Gothic Medium"/>
-                <w:b/>
-                <w:color w:val="FFFFFF" w:themeColor="background1"/>
-                <w:sz w:val="28"/>
-              </w:rPr>
-              <w:t>3</w:t>
-            </w:r>
-            <w:r>
-              <w:rPr>
-                <w:rFonts w:ascii="Franklin Gothic Medium" w:hAnsi="Franklin Gothic Medium"/>
-                <w:b/>
-                <w:color w:val="FFFFFF" w:themeColor="background1"/>
-                <w:sz w:val="28"/>
-              </w:rPr>
-              <w:fldChar w:fldCharType="end"/>
-            </w:r>
-          </w:hyperlink>
-        </w:p>
-        <w:p>
-          <w:pPr>
-            <w:pStyle w:val="11"/>
-            <w:tabs>
-              <w:tab w:val="right" w:leader="dot" w:pos="9015"/>
-            </w:tabs>
-            <w:rPr>
-              <w:rStyle w:val="ad"/>
-              <w:rFonts w:ascii="Franklin Gothic Medium" w:eastAsia="Franklin Gothic Medium" w:hAnsi="Franklin Gothic Medium" w:cs="Franklin Gothic Medium"/>
-              <w:b/>
-              <w:color w:val="FFFFFF" w:themeColor="background1"/>
-              <w:sz w:val="28"/>
-              <w:szCs w:val="28"/>
-              <w14:shadow w14:blurRad="50800" w14:dist="38100" w14:dir="2700000" w14:sx="100000" w14:sy="100000" w14:kx="0" w14:ky="0" w14:algn="tl">
-                <w14:srgbClr w14:val="000000">
-                  <w14:alpha w14:val="60000"/>
-                </w14:srgbClr>
-              </w14:shadow>
-            </w:rPr>
-          </w:pPr>
-          <w:hyperlink w:anchor="_Toc1828729461">
-            <w:r>
-              <w:rPr>
-                <w:rStyle w:val="ad"/>
-                <w:rFonts w:ascii="Franklin Gothic Medium" w:hAnsi="Franklin Gothic Medium"/>
-                <w:b/>
-                <w:color w:val="FFFFFF" w:themeColor="background1"/>
-                <w:sz w:val="28"/>
-              </w:rPr>
-              <w:t>Project information</w:t>
-            </w:r>
-            <w:r>
-              <w:rPr>
-                <w:rFonts w:ascii="Franklin Gothic Medium" w:hAnsi="Franklin Gothic Medium"/>
-                <w:b/>
-                <w:color w:val="FFFFFF" w:themeColor="background1"/>
-                <w:sz w:val="28"/>
-              </w:rPr>
-              <w:tab/>
-            </w:r>
-            <w:r>
-              <w:rPr>
-                <w:rFonts w:ascii="Franklin Gothic Medium" w:hAnsi="Franklin Gothic Medium"/>
-                <w:b/>
-                <w:color w:val="FFFFFF" w:themeColor="background1"/>
-                <w:sz w:val="28"/>
-              </w:rPr>
-              <w:fldChar w:fldCharType="begin"/>
-            </w:r>
-            <w:r>
-              <w:rPr>
-                <w:rFonts w:ascii="Franklin Gothic Medium" w:hAnsi="Franklin Gothic Medium"/>
-                <w:b/>
-                <w:color w:val="FFFFFF" w:themeColor="background1"/>
-                <w:sz w:val="28"/>
-              </w:rPr>
-              <w:instrText>PAGEREF _Toc1828729461 \h</w:instrText>
-            </w:r>
-            <w:r>
-              <w:rPr>
-                <w:rFonts w:ascii="Franklin Gothic Medium" w:hAnsi="Franklin Gothic Medium"/>
-                <w:b/>
-                <w:color w:val="FFFFFF" w:themeColor="background1"/>
-                <w:sz w:val="28"/>
-              </w:rPr>
-            </w:r>
-            <w:r>
-              <w:rPr>
-                <w:rFonts w:ascii="Franklin Gothic Medium" w:hAnsi="Franklin Gothic Medium"/>
-                <w:b/>
-                <w:color w:val="FFFFFF" w:themeColor="background1"/>
-                <w:sz w:val="28"/>
-              </w:rPr>
-              <w:fldChar w:fldCharType="separate"/>
-            </w:r>
-            <w:r>
-              <w:rPr>
-                <w:rStyle w:val="ad"/>
-                <w:rFonts w:ascii="Franklin Gothic Medium" w:hAnsi="Franklin Gothic Medium"/>
-                <w:b/>
-                <w:color w:val="FFFFFF" w:themeColor="background1"/>
-                <w:sz w:val="28"/>
-              </w:rPr>
-              <w:t>3</w:t>
-            </w:r>
-            <w:r>
-              <w:rPr>
-                <w:rFonts w:ascii="Franklin Gothic Medium" w:hAnsi="Franklin Gothic Medium"/>
-                <w:b/>
-                <w:color w:val="FFFFFF" w:themeColor="background1"/>
-                <w:sz w:val="28"/>
-              </w:rPr>
-              <w:fldChar w:fldCharType="end"/>
-            </w:r>
-          </w:hyperlink>
-        </w:p>
-        <w:p>
-          <w:pPr>
-            <w:pStyle w:val="11"/>
-            <w:tabs>
-              <w:tab w:val="right" w:leader="dot" w:pos="9015"/>
-            </w:tabs>
-            <w:rPr>
-              <w:rStyle w:val="ad"/>
-              <w:rFonts w:ascii="Franklin Gothic Medium" w:eastAsia="Franklin Gothic Medium" w:hAnsi="Franklin Gothic Medium" w:cs="Franklin Gothic Medium"/>
-              <w:b/>
-              <w:color w:val="FFFFFF" w:themeColor="background1"/>
-              <w:sz w:val="28"/>
-              <w:szCs w:val="28"/>
-              <w14:shadow w14:blurRad="50800" w14:dist="38100" w14:dir="2700000" w14:sx="100000" w14:sy="100000" w14:kx="0" w14:ky="0" w14:algn="tl">
-                <w14:srgbClr w14:val="000000">
-                  <w14:alpha w14:val="60000"/>
-                </w14:srgbClr>
-              </w14:shadow>
-            </w:rPr>
-          </w:pPr>
-          <w:hyperlink w:anchor="_Toc1798759328">
-            <w:r>
-              <w:rPr>
-                <w:rStyle w:val="ad"/>
-                <w:rFonts w:ascii="Franklin Gothic Medium" w:hAnsi="Franklin Gothic Medium"/>
-                <w:b/>
-                <w:color w:val="FFFFFF" w:themeColor="background1"/>
-                <w:sz w:val="28"/>
-              </w:rPr>
-              <w:t>Technologies used</w:t>
-            </w:r>
-            <w:r>
-              <w:rPr>
-                <w:rFonts w:ascii="Franklin Gothic Medium" w:hAnsi="Franklin Gothic Medium"/>
-                <w:b/>
-                <w:color w:val="FFFFFF" w:themeColor="background1"/>
-                <w:sz w:val="28"/>
-              </w:rPr>
-              <w:tab/>
-            </w:r>
-            <w:r>
-              <w:rPr>
-                <w:rFonts w:ascii="Franklin Gothic Medium" w:hAnsi="Franklin Gothic Medium"/>
-                <w:b/>
-                <w:color w:val="FFFFFF" w:themeColor="background1"/>
-                <w:sz w:val="28"/>
-              </w:rPr>
-              <w:fldChar w:fldCharType="begin"/>
-            </w:r>
-            <w:r>
-              <w:rPr>
-                <w:rFonts w:ascii="Franklin Gothic Medium" w:hAnsi="Franklin Gothic Medium"/>
-                <w:b/>
-                <w:color w:val="FFFFFF" w:themeColor="background1"/>
-                <w:sz w:val="28"/>
-              </w:rPr>
-              <w:instrText>PAGEREF _Toc1798759328 \h</w:instrText>
-            </w:r>
-            <w:r>
-              <w:rPr>
-                <w:rFonts w:ascii="Franklin Gothic Medium" w:hAnsi="Franklin Gothic Medium"/>
-                <w:b/>
-                <w:color w:val="FFFFFF" w:themeColor="background1"/>
-                <w:sz w:val="28"/>
-              </w:rPr>
-            </w:r>
-            <w:r>
-              <w:rPr>
-                <w:rFonts w:ascii="Franklin Gothic Medium" w:hAnsi="Franklin Gothic Medium"/>
-                <w:b/>
-                <w:color w:val="FFFFFF" w:themeColor="background1"/>
-                <w:sz w:val="28"/>
-              </w:rPr>
-              <w:fldChar w:fldCharType="separate"/>
-            </w:r>
-            <w:r>
-              <w:rPr>
-                <w:rStyle w:val="ad"/>
-                <w:rFonts w:ascii="Franklin Gothic Medium" w:hAnsi="Franklin Gothic Medium"/>
-                <w:b/>
-                <w:color w:val="FFFFFF" w:themeColor="background1"/>
-                <w:sz w:val="28"/>
-              </w:rPr>
-              <w:t>4</w:t>
-            </w:r>
-            <w:r>
-              <w:rPr>
-                <w:rFonts w:ascii="Franklin Gothic Medium" w:hAnsi="Franklin Gothic Medium"/>
-                <w:b/>
-                <w:color w:val="FFFFFF" w:themeColor="background1"/>
-                <w:sz w:val="28"/>
-              </w:rPr>
-              <w:fldChar w:fldCharType="end"/>
-            </w:r>
-          </w:hyperlink>
-        </w:p>
-        <w:p>
-          <w:pPr>
-            <w:pStyle w:val="11"/>
-            <w:tabs>
-              <w:tab w:val="right" w:leader="dot" w:pos="9015"/>
-            </w:tabs>
-            <w:rPr>
-              <w:rStyle w:val="ad"/>
-              <w:rFonts w:ascii="Franklin Gothic Medium" w:eastAsia="Franklin Gothic Medium" w:hAnsi="Franklin Gothic Medium" w:cs="Franklin Gothic Medium"/>
-              <w:b/>
-              <w:color w:val="FFFFFF" w:themeColor="background1"/>
-              <w:sz w:val="28"/>
-              <w:szCs w:val="28"/>
-              <w14:shadow w14:blurRad="50800" w14:dist="38100" w14:dir="2700000" w14:sx="100000" w14:sy="100000" w14:kx="0" w14:ky="0" w14:algn="tl">
-                <w14:srgbClr w14:val="000000">
-                  <w14:alpha w14:val="60000"/>
-                </w14:srgbClr>
-              </w14:shadow>
-            </w:rPr>
-          </w:pPr>
-          <w:hyperlink w:anchor="_Toc917384259">
-            <w:r>
-              <w:rPr>
-                <w:rStyle w:val="ad"/>
-                <w:rFonts w:ascii="Franklin Gothic Medium" w:hAnsi="Franklin Gothic Medium"/>
-                <w:b/>
-                <w:color w:val="FFFFFF" w:themeColor="background1"/>
-                <w:sz w:val="28"/>
-              </w:rPr>
-              <w:t>Work plan</w:t>
-            </w:r>
-            <w:r>
-              <w:rPr>
-                <w:rFonts w:ascii="Franklin Gothic Medium" w:hAnsi="Franklin Gothic Medium"/>
-                <w:b/>
-                <w:color w:val="FFFFFF" w:themeColor="background1"/>
-                <w:sz w:val="28"/>
-              </w:rPr>
-              <w:tab/>
-            </w:r>
-            <w:r>
-              <w:rPr>
-                <w:rFonts w:ascii="Franklin Gothic Medium" w:hAnsi="Franklin Gothic Medium"/>
-                <w:b/>
-                <w:color w:val="FFFFFF" w:themeColor="background1"/>
-                <w:sz w:val="28"/>
-              </w:rPr>
-              <w:fldChar w:fldCharType="begin"/>
-            </w:r>
-            <w:r>
-              <w:rPr>
-                <w:rFonts w:ascii="Franklin Gothic Medium" w:hAnsi="Franklin Gothic Medium"/>
-                <w:b/>
-                <w:color w:val="FFFFFF" w:themeColor="background1"/>
-                <w:sz w:val="28"/>
-              </w:rPr>
-              <w:instrText>PAGEREF _Toc917384259 \h</w:instrText>
-            </w:r>
-            <w:r>
-              <w:rPr>
-                <w:rFonts w:ascii="Franklin Gothic Medium" w:hAnsi="Franklin Gothic Medium"/>
-                <w:b/>
-                <w:color w:val="FFFFFF" w:themeColor="background1"/>
-                <w:sz w:val="28"/>
-              </w:rPr>
-            </w:r>
-            <w:r>
-              <w:rPr>
-                <w:rFonts w:ascii="Franklin Gothic Medium" w:hAnsi="Franklin Gothic Medium"/>
-                <w:b/>
-                <w:color w:val="FFFFFF" w:themeColor="background1"/>
-                <w:sz w:val="28"/>
-              </w:rPr>
-              <w:fldChar w:fldCharType="separate"/>
-            </w:r>
-            <w:r>
-              <w:rPr>
-                <w:rStyle w:val="ad"/>
-                <w:rFonts w:ascii="Franklin Gothic Medium" w:hAnsi="Franklin Gothic Medium"/>
-                <w:b/>
-                <w:color w:val="FFFFFF" w:themeColor="background1"/>
-                <w:sz w:val="28"/>
-              </w:rPr>
-              <w:t>5</w:t>
-            </w:r>
-            <w:r>
-              <w:rPr>
-                <w:rFonts w:ascii="Franklin Gothic Medium" w:hAnsi="Franklin Gothic Medium"/>
-                <w:b/>
-                <w:color w:val="FFFFFF" w:themeColor="background1"/>
-                <w:sz w:val="28"/>
-              </w:rPr>
-              <w:fldChar w:fldCharType="end"/>
-            </w:r>
-          </w:hyperlink>
           <w:r>
             <w:rPr>
               <w:rFonts w:ascii="Franklin Gothic Medium" w:hAnsi="Franklin Gothic Medium"/>
-              <w:b/>
               <w:color w:val="FFFFFF" w:themeColor="background1"/>
               <w:sz w:val="28"/>
             </w:rPr>
@@ -850,7 +925,7 @@
           </w14:shadow>
         </w:rPr>
       </w:pPr>
-      <w:bookmarkStart w:id="0" w:name="_Toc1181525610"/>
+      <w:bookmarkStart w:id="0" w:name="_Toc183283737"/>
       <w:r>
         <w:rPr>
           <w:rFonts w:ascii="Franklin Gothic Medium" w:hAnsi="Franklin Gothic Medium"/>
@@ -1148,7 +1223,7 @@
           <w:docGrid w:linePitch="360"/>
         </w:sectPr>
       </w:pPr>
-      <w:bookmarkStart w:id="2" w:name="_Toc1751794830"/>
+      <w:bookmarkStart w:id="2" w:name="_Toc183283738"/>
       <w:r>
         <w:rPr>
           <w:rFonts w:ascii="Franklin Gothic Medium" w:hAnsi="Franklin Gothic Medium"/>
@@ -1710,7 +1785,7 @@
           </w14:shadow>
         </w:rPr>
       </w:pPr>
-      <w:bookmarkStart w:id="3" w:name="_Toc1828729461"/>
+      <w:bookmarkStart w:id="3" w:name="_Toc183283739"/>
       <w:r>
         <w:rPr>
           <w:rFonts w:ascii="Franklin Gothic Medium" w:hAnsi="Franklin Gothic Medium"/>
@@ -1826,16 +1901,7 @@
           <w:sz w:val="30"/>
           <w:szCs w:val="30"/>
         </w:rPr>
-        <w:t xml:space="preserve"> </w:t>
-      </w:r>
-      <w:r>
-        <w:rPr>
-          <w:rFonts w:ascii="Franklin Gothic Medium" w:hAnsi="Franklin Gothic Medium"/>
-          <w:color w:val="FFFFFF" w:themeColor="background1"/>
-          <w:sz w:val="30"/>
-          <w:szCs w:val="30"/>
-        </w:rPr>
-        <w:t xml:space="preserve">game </w:t>
+        <w:t xml:space="preserve"> game </w:t>
       </w:r>
       <w:r>
         <w:rPr>
@@ -2045,7 +2111,6 @@
           <w:szCs w:val="28"/>
         </w:rPr>
       </w:pPr>
-      <w:bookmarkStart w:id="4" w:name="_Toc1798759328"/>
       <w:r>
         <w:rPr>
           <w:rFonts w:ascii="Franklin Gothic Medium" w:hAnsi="Franklin Gothic Medium"/>
@@ -2060,6 +2125,7 @@
         </w:rPr>
         <w:br w:type="page"/>
       </w:r>
+      <w:bookmarkStart w:id="4" w:name="_Toc183283740"/>
       <w:r>
         <w:rPr>
           <w:rFonts w:ascii="Franklin Gothic Medium" w:hAnsi="Franklin Gothic Medium"/>
@@ -2523,7 +2589,7 @@
           </w14:shadow>
         </w:rPr>
       </w:pPr>
-      <w:bookmarkStart w:id="5" w:name="_Toc917384259"/>
+      <w:bookmarkStart w:id="5" w:name="_Toc183283741"/>
       <w:r>
         <w:rPr>
           <w:rFonts w:ascii="Franklin Gothic Medium" w:hAnsi="Franklin Gothic Medium"/>

</xml_diff>

<commit_message>
Add changes to the documentation
</commit_message>
<xml_diff>
--- a/documentation/team-x-documentation.docx
+++ b/documentation/team-x-documentation.docx
@@ -596,39 +596,7 @@
                   </w14:srgbClr>
                 </w14:shadow>
               </w:rPr>
-              <w:t>Technologies</w:t>
-            </w:r>
-            <w:r>
-              <w:rPr>
-                <w:rStyle w:val="ad"/>
-                <w:rFonts w:ascii="Franklin Gothic Medium" w:hAnsi="Franklin Gothic Medium"/>
-                <w:bCs/>
-                <w:noProof/>
-                <w:color w:val="FFFFFF" w:themeColor="background1"/>
-                <w:sz w:val="28"/>
-                <w14:shadow w14:blurRad="50800" w14:dist="38100" w14:dir="2700000" w14:sx="100000" w14:sy="100000" w14:kx="0" w14:ky="0" w14:algn="tl">
-                  <w14:srgbClr w14:val="000000">
-                    <w14:alpha w14:val="60000"/>
-                  </w14:srgbClr>
-                </w14:shadow>
-              </w:rPr>
-              <w:t xml:space="preserve"> </w:t>
-            </w:r>
-            <w:r>
-              <w:rPr>
-                <w:rStyle w:val="ad"/>
-                <w:rFonts w:ascii="Franklin Gothic Medium" w:hAnsi="Franklin Gothic Medium"/>
-                <w:bCs/>
-                <w:noProof/>
-                <w:color w:val="FFFFFF" w:themeColor="background1"/>
-                <w:sz w:val="28"/>
-                <w14:shadow w14:blurRad="50800" w14:dist="38100" w14:dir="2700000" w14:sx="100000" w14:sy="100000" w14:kx="0" w14:ky="0" w14:algn="tl">
-                  <w14:srgbClr w14:val="000000">
-                    <w14:alpha w14:val="60000"/>
-                  </w14:srgbClr>
-                </w14:shadow>
-              </w:rPr>
-              <w:t>used</w:t>
+              <w:t>Technologies used</w:t>
             </w:r>
             <w:r>
               <w:rPr>
@@ -1417,24 +1385,8 @@
                   </w14:srgbClr>
                 </w14:shadow>
               </w:rPr>
-              <w:t xml:space="preserve">Roberta </w:t>
+              <w:t>Roberta Hristova</w:t>
             </w:r>
-            <w:proofErr w:type="spellStart"/>
-            <w:r>
-              <w:rPr>
-                <w:rFonts w:ascii="Franklin Gothic Medium" w:hAnsi="Franklin Gothic Medium"/>
-                <w:color w:val="FFFFFF" w:themeColor="background1"/>
-                <w:sz w:val="30"/>
-                <w:szCs w:val="30"/>
-                <w14:shadow w14:blurRad="50800" w14:dist="38100" w14:dir="2700000" w14:sx="100000" w14:sy="100000" w14:kx="0" w14:ky="0" w14:algn="tl">
-                  <w14:srgbClr w14:val="000000">
-                    <w14:alpha w14:val="60000"/>
-                  </w14:srgbClr>
-                </w14:shadow>
-              </w:rPr>
-              <w:t>Hristova</w:t>
-            </w:r>
-            <w:proofErr w:type="spellEnd"/>
           </w:p>
         </w:tc>
         <w:tc>
@@ -1493,7 +1445,6 @@
                 </w14:shadow>
               </w:rPr>
             </w:pPr>
-            <w:proofErr w:type="spellStart"/>
             <w:r>
               <w:rPr>
                 <w:rFonts w:ascii="Franklin Gothic Medium" w:hAnsi="Franklin Gothic Medium"/>
@@ -1506,39 +1457,8 @@
                   </w14:srgbClr>
                 </w14:shadow>
               </w:rPr>
-              <w:t>Leya</w:t>
+              <w:t>Leya Susova</w:t>
             </w:r>
-            <w:proofErr w:type="spellEnd"/>
-            <w:r>
-              <w:rPr>
-                <w:rFonts w:ascii="Franklin Gothic Medium" w:hAnsi="Franklin Gothic Medium"/>
-                <w:color w:val="FFFFFF" w:themeColor="background1"/>
-                <w:sz w:val="30"/>
-                <w:szCs w:val="30"/>
-                <w14:shadow w14:blurRad="50800" w14:dist="38100" w14:dir="2700000" w14:sx="100000" w14:sy="100000" w14:kx="0" w14:ky="0" w14:algn="tl">
-                  <w14:srgbClr w14:val="000000">
-                    <w14:alpha w14:val="60000"/>
-                  </w14:srgbClr>
-                </w14:shadow>
-              </w:rPr>
-              <w:t xml:space="preserve"> </w:t>
-            </w:r>
-            <w:proofErr w:type="spellStart"/>
-            <w:r>
-              <w:rPr>
-                <w:rFonts w:ascii="Franklin Gothic Medium" w:hAnsi="Franklin Gothic Medium"/>
-                <w:color w:val="FFFFFF" w:themeColor="background1"/>
-                <w:sz w:val="30"/>
-                <w:szCs w:val="30"/>
-                <w14:shadow w14:blurRad="50800" w14:dist="38100" w14:dir="2700000" w14:sx="100000" w14:sy="100000" w14:kx="0" w14:ky="0" w14:algn="tl">
-                  <w14:srgbClr w14:val="000000">
-                    <w14:alpha w14:val="60000"/>
-                  </w14:srgbClr>
-                </w14:shadow>
-              </w:rPr>
-              <w:t>Susova</w:t>
-            </w:r>
-            <w:proofErr w:type="spellEnd"/>
           </w:p>
         </w:tc>
         <w:tc>
@@ -1681,24 +1601,8 @@
                   </w14:srgbClr>
                 </w14:shadow>
               </w:rPr>
-              <w:t xml:space="preserve">Ekaterina </w:t>
+              <w:t>Ekaterina Zalinskaya</w:t>
             </w:r>
-            <w:proofErr w:type="spellStart"/>
-            <w:r>
-              <w:rPr>
-                <w:rFonts w:ascii="Franklin Gothic Medium" w:hAnsi="Franklin Gothic Medium"/>
-                <w:color w:val="FFFFFF" w:themeColor="background1"/>
-                <w:sz w:val="30"/>
-                <w:szCs w:val="30"/>
-                <w14:shadow w14:blurRad="50800" w14:dist="38100" w14:dir="2700000" w14:sx="100000" w14:sy="100000" w14:kx="0" w14:ky="0" w14:algn="tl">
-                  <w14:srgbClr w14:val="000000">
-                    <w14:alpha w14:val="60000"/>
-                  </w14:srgbClr>
-                </w14:shadow>
-              </w:rPr>
-              <w:t>Zalinskaya</w:t>
-            </w:r>
-            <w:proofErr w:type="spellEnd"/>
           </w:p>
         </w:tc>
         <w:tc>
@@ -2675,7 +2579,35 @@
             </w14:srgbClr>
           </w14:shadow>
         </w:rPr>
-        <w:t>Separating the tasks</w:t>
+        <w:t>Separat</w:t>
+      </w:r>
+      <w:r>
+        <w:rPr>
+          <w:rFonts w:ascii="Franklin Gothic Medium" w:hAnsi="Franklin Gothic Medium"/>
+          <w:color w:val="FFFFFF" w:themeColor="background1"/>
+          <w:sz w:val="30"/>
+          <w:szCs w:val="30"/>
+          <w14:shadow w14:blurRad="50800" w14:dist="38100" w14:dir="2700000" w14:sx="100000" w14:sy="100000" w14:kx="0" w14:ky="0" w14:algn="tl">
+            <w14:srgbClr w14:val="000000">
+              <w14:alpha w14:val="60000"/>
+            </w14:srgbClr>
+          </w14:shadow>
+        </w:rPr>
+        <w:t xml:space="preserve">e </w:t>
+      </w:r>
+      <w:r>
+        <w:rPr>
+          <w:rFonts w:ascii="Franklin Gothic Medium" w:hAnsi="Franklin Gothic Medium"/>
+          <w:color w:val="FFFFFF" w:themeColor="background1"/>
+          <w:sz w:val="30"/>
+          <w:szCs w:val="30"/>
+          <w14:shadow w14:blurRad="50800" w14:dist="38100" w14:dir="2700000" w14:sx="100000" w14:sy="100000" w14:kx="0" w14:ky="0" w14:algn="tl">
+            <w14:srgbClr w14:val="000000">
+              <w14:alpha w14:val="60000"/>
+            </w14:srgbClr>
+          </w14:shadow>
+        </w:rPr>
+        <w:t>the tasks</w:t>
       </w:r>
     </w:p>
     <w:p>
@@ -2710,7 +2642,21 @@
             </w14:srgbClr>
           </w14:shadow>
         </w:rPr>
-        <w:t>Start writing the code</w:t>
+        <w:t>Write</w:t>
+      </w:r>
+      <w:r>
+        <w:rPr>
+          <w:rFonts w:ascii="Franklin Gothic Medium" w:hAnsi="Franklin Gothic Medium"/>
+          <w:color w:val="FFFFFF" w:themeColor="background1"/>
+          <w:sz w:val="30"/>
+          <w:szCs w:val="30"/>
+          <w14:shadow w14:blurRad="50800" w14:dist="38100" w14:dir="2700000" w14:sx="100000" w14:sy="100000" w14:kx="0" w14:ky="0" w14:algn="tl">
+            <w14:srgbClr w14:val="000000">
+              <w14:alpha w14:val="60000"/>
+            </w14:srgbClr>
+          </w14:shadow>
+        </w:rPr>
+        <w:t xml:space="preserve"> the code</w:t>
       </w:r>
     </w:p>
     <w:p>

</xml_diff>